<commit_message>
doc: add validation imagens and scenarios for bookings
</commit_message>
<xml_diff>
--- a/CAGolfClubDB Walkthrough.docx
+++ b/CAGolfClubDB Walkthrough.docx
@@ -353,24 +353,14 @@
       <w:r>
         <w:t xml:space="preserve">Figure </w:t>
       </w:r>
-      <w:r>
-        <w:fldChar w:fldCharType="begin"/>
-      </w:r>
-      <w:r>
-        <w:instrText xml:space="preserve"> SEQ Figure \* ARABIC </w:instrText>
-      </w:r>
-      <w:r>
-        <w:fldChar w:fldCharType="separate"/>
-      </w:r>
-      <w:r>
-        <w:rPr>
-          <w:noProof/>
-        </w:rPr>
-        <w:t>1</w:t>
-      </w:r>
-      <w:r>
-        <w:fldChar w:fldCharType="end"/>
-      </w:r>
+      <w:fldSimple w:instr=" SEQ Figure \* ARABIC ">
+        <w:r>
+          <w:rPr>
+            <w:noProof/>
+          </w:rPr>
+          <w:t>1</w:t>
+        </w:r>
+      </w:fldSimple>
       <w:r>
         <w:t xml:space="preserve"> </w:t>
       </w:r>
@@ -436,24 +426,14 @@
       <w:r>
         <w:t xml:space="preserve">Figure </w:t>
       </w:r>
-      <w:r>
-        <w:fldChar w:fldCharType="begin"/>
-      </w:r>
-      <w:r>
-        <w:instrText xml:space="preserve"> SEQ Figure \* ARABIC </w:instrText>
-      </w:r>
-      <w:r>
-        <w:fldChar w:fldCharType="separate"/>
-      </w:r>
-      <w:r>
-        <w:rPr>
-          <w:noProof/>
-        </w:rPr>
-        <w:t>2</w:t>
-      </w:r>
-      <w:r>
-        <w:fldChar w:fldCharType="end"/>
-      </w:r>
+      <w:fldSimple w:instr=" SEQ Figure \* ARABIC ">
+        <w:r>
+          <w:rPr>
+            <w:noProof/>
+          </w:rPr>
+          <w:t>2</w:t>
+        </w:r>
+      </w:fldSimple>
       <w:r>
         <w:t xml:space="preserve"> Create new user button</w:t>
       </w:r>
@@ -515,34 +495,19 @@
       <w:r>
         <w:t xml:space="preserve">Figure </w:t>
       </w:r>
-      <w:r>
-        <w:fldChar w:fldCharType="begin"/>
-      </w:r>
-      <w:r>
-        <w:instrText xml:space="preserve"> SEQ Figure \* ARABIC </w:instrText>
-      </w:r>
-      <w:r>
-        <w:fldChar w:fldCharType="separate"/>
-      </w:r>
-      <w:r>
-        <w:rPr>
-          <w:noProof/>
-        </w:rPr>
-        <w:t>3</w:t>
-      </w:r>
-      <w:r>
-        <w:fldChar w:fldCharType="end"/>
-      </w:r>
+      <w:fldSimple w:instr=" SEQ Figure \* ARABIC ">
+        <w:r>
+          <w:rPr>
+            <w:noProof/>
+          </w:rPr>
+          <w:t>3</w:t>
+        </w:r>
+      </w:fldSimple>
       <w:r>
         <w:t xml:space="preserve"> create </w:t>
       </w:r>
-      <w:proofErr w:type="gramStart"/>
-      <w:r>
-        <w:t>player</w:t>
-      </w:r>
-      <w:proofErr w:type="gramEnd"/>
-      <w:r>
-        <w:t xml:space="preserve"> </w:t>
+      <w:r>
+        <w:t xml:space="preserve">player </w:t>
       </w:r>
       <w:r>
         <w:t>page</w:t>
@@ -726,7 +691,6 @@
       <w:r>
         <w:t xml:space="preserve">to sort </w:t>
       </w:r>
-      <w:proofErr w:type="spellStart"/>
       <w:r>
         <w:rPr>
           <w:b/>
@@ -734,7 +698,6 @@
         </w:rPr>
         <w:t>asc</w:t>
       </w:r>
-      <w:proofErr w:type="spellEnd"/>
       <w:r>
         <w:t xml:space="preserve"> or </w:t>
       </w:r>
@@ -803,24 +766,14 @@
       <w:r>
         <w:t xml:space="preserve">Figure </w:t>
       </w:r>
-      <w:r>
-        <w:fldChar w:fldCharType="begin"/>
-      </w:r>
-      <w:r>
-        <w:instrText xml:space="preserve"> SEQ Figure \* ARABIC </w:instrText>
-      </w:r>
-      <w:r>
-        <w:fldChar w:fldCharType="separate"/>
-      </w:r>
-      <w:r>
-        <w:rPr>
-          <w:noProof/>
-        </w:rPr>
-        <w:t>4</w:t>
-      </w:r>
-      <w:r>
-        <w:fldChar w:fldCharType="end"/>
-      </w:r>
+      <w:fldSimple w:instr=" SEQ Figure \* ARABIC ">
+        <w:r>
+          <w:rPr>
+            <w:noProof/>
+          </w:rPr>
+          <w:t>4</w:t>
+        </w:r>
+      </w:fldSimple>
       <w:r>
         <w:t xml:space="preserve"> </w:t>
       </w:r>
@@ -850,10 +803,7 @@
         <w:t xml:space="preserve"> column </w:t>
       </w:r>
       <w:r>
-        <w:t xml:space="preserve">to apply the </w:t>
-      </w:r>
-      <w:r>
-        <w:t>filters.</w:t>
+        <w:t>to apply the filters.</w:t>
       </w:r>
     </w:p>
     <w:p>
@@ -909,24 +859,14 @@
       <w:r>
         <w:t xml:space="preserve">Figure </w:t>
       </w:r>
-      <w:r>
-        <w:fldChar w:fldCharType="begin"/>
-      </w:r>
-      <w:r>
-        <w:instrText xml:space="preserve"> SEQ Figure \* ARABIC </w:instrText>
-      </w:r>
-      <w:r>
-        <w:fldChar w:fldCharType="separate"/>
-      </w:r>
-      <w:r>
-        <w:rPr>
-          <w:noProof/>
-        </w:rPr>
-        <w:t>5</w:t>
-      </w:r>
-      <w:r>
-        <w:fldChar w:fldCharType="end"/>
-      </w:r>
+      <w:fldSimple w:instr=" SEQ Figure \* ARABIC ">
+        <w:r>
+          <w:rPr>
+            <w:noProof/>
+          </w:rPr>
+          <w:t>5</w:t>
+        </w:r>
+      </w:fldSimple>
       <w:r>
         <w:t xml:space="preserve"> Filter by player name</w:t>
       </w:r>
@@ -942,10 +882,7 @@
         <w:t>S</w:t>
       </w:r>
       <w:r>
-        <w:t xml:space="preserve">elect </w:t>
-      </w:r>
-      <w:r>
-        <w:t xml:space="preserve">the hamburger menu beside the </w:t>
+        <w:t xml:space="preserve">elect the hamburger menu beside the </w:t>
       </w:r>
       <w:r>
         <w:rPr>
@@ -1012,24 +949,14 @@
       <w:r>
         <w:t xml:space="preserve">Figure </w:t>
       </w:r>
-      <w:r>
-        <w:fldChar w:fldCharType="begin"/>
-      </w:r>
-      <w:r>
-        <w:instrText xml:space="preserve"> SEQ Figure \* ARABIC </w:instrText>
-      </w:r>
-      <w:r>
-        <w:fldChar w:fldCharType="separate"/>
-      </w:r>
-      <w:r>
-        <w:rPr>
-          <w:noProof/>
-        </w:rPr>
-        <w:t>6</w:t>
-      </w:r>
-      <w:r>
-        <w:fldChar w:fldCharType="end"/>
-      </w:r>
+      <w:fldSimple w:instr=" SEQ Figure \* ARABIC ">
+        <w:r>
+          <w:rPr>
+            <w:noProof/>
+          </w:rPr>
+          <w:t>6</w:t>
+        </w:r>
+      </w:fldSimple>
       <w:r>
         <w:t xml:space="preserve"> Selecting Male gender</w:t>
       </w:r>
@@ -1087,24 +1014,14 @@
       <w:r>
         <w:t xml:space="preserve">Figure </w:t>
       </w:r>
-      <w:r>
-        <w:fldChar w:fldCharType="begin"/>
-      </w:r>
-      <w:r>
-        <w:instrText xml:space="preserve"> SEQ Figure \* ARABIC </w:instrText>
-      </w:r>
-      <w:r>
-        <w:fldChar w:fldCharType="separate"/>
-      </w:r>
-      <w:r>
-        <w:rPr>
-          <w:noProof/>
-        </w:rPr>
-        <w:t>7</w:t>
-      </w:r>
-      <w:r>
-        <w:fldChar w:fldCharType="end"/>
-      </w:r>
+      <w:fldSimple w:instr=" SEQ Figure \* ARABIC ">
+        <w:r>
+          <w:rPr>
+            <w:noProof/>
+          </w:rPr>
+          <w:t>7</w:t>
+        </w:r>
+      </w:fldSimple>
       <w:r>
         <w:t xml:space="preserve"> Filtered by Male gender</w:t>
       </w:r>
@@ -1127,10 +1044,7 @@
         <w:t xml:space="preserve">Handicap </w:t>
       </w:r>
       <w:r>
-        <w:t>column to filter the handicap range</w:t>
-      </w:r>
-      <w:r>
-        <w:t>.</w:t>
+        <w:t>column to filter the handicap range.</w:t>
       </w:r>
     </w:p>
     <w:p>
@@ -1187,24 +1101,14 @@
       <w:r>
         <w:t xml:space="preserve">Figure </w:t>
       </w:r>
-      <w:r>
-        <w:fldChar w:fldCharType="begin"/>
-      </w:r>
-      <w:r>
-        <w:instrText xml:space="preserve"> SEQ Figure \* ARABIC </w:instrText>
-      </w:r>
-      <w:r>
-        <w:fldChar w:fldCharType="separate"/>
-      </w:r>
-      <w:r>
-        <w:rPr>
-          <w:noProof/>
-        </w:rPr>
-        <w:t>8</w:t>
-      </w:r>
-      <w:r>
-        <w:fldChar w:fldCharType="end"/>
-      </w:r>
+      <w:fldSimple w:instr=" SEQ Figure \* ARABIC ">
+        <w:r>
+          <w:rPr>
+            <w:noProof/>
+          </w:rPr>
+          <w:t>8</w:t>
+        </w:r>
+      </w:fldSimple>
       <w:r>
         <w:t xml:space="preserve"> Selecting handicap</w:t>
       </w:r>
@@ -1262,24 +1166,14 @@
       <w:r>
         <w:t xml:space="preserve">Figure </w:t>
       </w:r>
-      <w:r>
-        <w:fldChar w:fldCharType="begin"/>
-      </w:r>
-      <w:r>
-        <w:instrText xml:space="preserve"> SEQ Figure \* ARABIC </w:instrText>
-      </w:r>
-      <w:r>
-        <w:fldChar w:fldCharType="separate"/>
-      </w:r>
-      <w:r>
-        <w:rPr>
-          <w:noProof/>
-        </w:rPr>
-        <w:t>9</w:t>
-      </w:r>
-      <w:r>
-        <w:fldChar w:fldCharType="end"/>
-      </w:r>
+      <w:fldSimple w:instr=" SEQ Figure \* ARABIC ">
+        <w:r>
+          <w:rPr>
+            <w:noProof/>
+          </w:rPr>
+          <w:t>9</w:t>
+        </w:r>
+      </w:fldSimple>
       <w:r>
         <w:t xml:space="preserve"> Selecting handicap below 10</w:t>
       </w:r>
@@ -1358,14 +1252,7 @@
           <w:b/>
           <w:bCs/>
         </w:rPr>
-        <w:t>handica</w:t>
-      </w:r>
-      <w:r>
-        <w:rPr>
-          <w:b/>
-          <w:bCs/>
-        </w:rPr>
-        <w:t>p</w:t>
+        <w:t>handicap</w:t>
       </w:r>
       <w:r>
         <w:t>.</w:t>
@@ -1506,24 +1393,14 @@
       <w:r>
         <w:t xml:space="preserve">Figure </w:t>
       </w:r>
-      <w:r>
-        <w:fldChar w:fldCharType="begin"/>
-      </w:r>
-      <w:r>
-        <w:instrText xml:space="preserve"> SEQ Figure \* ARABIC </w:instrText>
-      </w:r>
-      <w:r>
-        <w:fldChar w:fldCharType="separate"/>
-      </w:r>
-      <w:r>
-        <w:rPr>
-          <w:noProof/>
-        </w:rPr>
-        <w:t>10</w:t>
-      </w:r>
-      <w:r>
-        <w:fldChar w:fldCharType="end"/>
-      </w:r>
+      <w:fldSimple w:instr=" SEQ Figure \* ARABIC ">
+        <w:r>
+          <w:rPr>
+            <w:noProof/>
+          </w:rPr>
+          <w:t>10</w:t>
+        </w:r>
+      </w:fldSimple>
       <w:r>
         <w:t xml:space="preserve"> Edit player</w:t>
       </w:r>
@@ -1581,24 +1458,14 @@
       <w:r>
         <w:t xml:space="preserve">Figure </w:t>
       </w:r>
-      <w:r>
-        <w:fldChar w:fldCharType="begin"/>
-      </w:r>
-      <w:r>
-        <w:instrText xml:space="preserve"> SEQ Figure \* ARABIC </w:instrText>
-      </w:r>
-      <w:r>
-        <w:fldChar w:fldCharType="separate"/>
-      </w:r>
-      <w:r>
-        <w:rPr>
-          <w:noProof/>
-        </w:rPr>
-        <w:t>11</w:t>
-      </w:r>
-      <w:r>
-        <w:fldChar w:fldCharType="end"/>
-      </w:r>
+      <w:fldSimple w:instr=" SEQ Figure \* ARABIC ">
+        <w:r>
+          <w:rPr>
+            <w:noProof/>
+          </w:rPr>
+          <w:t>11</w:t>
+        </w:r>
+      </w:fldSimple>
       <w:r>
         <w:t xml:space="preserve"> player edit page</w:t>
       </w:r>
@@ -1803,24 +1670,14 @@
       <w:r>
         <w:t xml:space="preserve">Figure </w:t>
       </w:r>
-      <w:r>
-        <w:fldChar w:fldCharType="begin"/>
-      </w:r>
-      <w:r>
-        <w:instrText xml:space="preserve"> SEQ Figure \* ARABIC </w:instrText>
-      </w:r>
-      <w:r>
-        <w:fldChar w:fldCharType="separate"/>
-      </w:r>
-      <w:r>
-        <w:rPr>
-          <w:noProof/>
-        </w:rPr>
-        <w:t>12</w:t>
-      </w:r>
-      <w:r>
-        <w:fldChar w:fldCharType="end"/>
-      </w:r>
+      <w:fldSimple w:instr=" SEQ Figure \* ARABIC ">
+        <w:r>
+          <w:rPr>
+            <w:noProof/>
+          </w:rPr>
+          <w:t>12</w:t>
+        </w:r>
+      </w:fldSimple>
       <w:r>
         <w:t xml:space="preserve"> Detail button</w:t>
       </w:r>
@@ -1878,24 +1735,14 @@
       <w:r>
         <w:t xml:space="preserve">Figure </w:t>
       </w:r>
-      <w:r>
-        <w:fldChar w:fldCharType="begin"/>
-      </w:r>
-      <w:r>
-        <w:instrText xml:space="preserve"> SEQ Figure \* ARABIC </w:instrText>
-      </w:r>
-      <w:r>
-        <w:fldChar w:fldCharType="separate"/>
-      </w:r>
-      <w:r>
-        <w:rPr>
-          <w:noProof/>
-        </w:rPr>
-        <w:t>13</w:t>
-      </w:r>
-      <w:r>
-        <w:fldChar w:fldCharType="end"/>
-      </w:r>
+      <w:fldSimple w:instr=" SEQ Figure \* ARABIC ">
+        <w:r>
+          <w:rPr>
+            <w:noProof/>
+          </w:rPr>
+          <w:t>13</w:t>
+        </w:r>
+      </w:fldSimple>
       <w:r>
         <w:t xml:space="preserve"> Detail Page</w:t>
       </w:r>
@@ -1913,14 +1760,7 @@
           <w:b/>
           <w:bCs/>
         </w:rPr>
-        <w:t xml:space="preserve">Delete </w:t>
-      </w:r>
-      <w:r>
-        <w:rPr>
-          <w:b/>
-          <w:bCs/>
-        </w:rPr>
-        <w:t>P</w:t>
+        <w:t>Delete P</w:t>
       </w:r>
       <w:r>
         <w:rPr>
@@ -2093,24 +1933,14 @@
       <w:r>
         <w:t xml:space="preserve">Figure </w:t>
       </w:r>
-      <w:r>
-        <w:fldChar w:fldCharType="begin"/>
-      </w:r>
-      <w:r>
-        <w:instrText xml:space="preserve"> SEQ Figure \* ARABIC </w:instrText>
-      </w:r>
-      <w:r>
-        <w:fldChar w:fldCharType="separate"/>
-      </w:r>
-      <w:r>
-        <w:rPr>
-          <w:noProof/>
-        </w:rPr>
-        <w:t>14</w:t>
-      </w:r>
-      <w:r>
-        <w:fldChar w:fldCharType="end"/>
-      </w:r>
+      <w:fldSimple w:instr=" SEQ Figure \* ARABIC ">
+        <w:r>
+          <w:rPr>
+            <w:noProof/>
+          </w:rPr>
+          <w:t>14</w:t>
+        </w:r>
+      </w:fldSimple>
       <w:r>
         <w:t xml:space="preserve"> Delete button</w:t>
       </w:r>
@@ -2169,24 +1999,14 @@
       <w:r>
         <w:t xml:space="preserve">Figure </w:t>
       </w:r>
-      <w:r>
-        <w:fldChar w:fldCharType="begin"/>
-      </w:r>
-      <w:r>
-        <w:instrText xml:space="preserve"> SEQ Figure \* ARABIC </w:instrText>
-      </w:r>
-      <w:r>
-        <w:fldChar w:fldCharType="separate"/>
-      </w:r>
-      <w:r>
-        <w:rPr>
-          <w:noProof/>
-        </w:rPr>
-        <w:t>15</w:t>
-      </w:r>
-      <w:r>
-        <w:fldChar w:fldCharType="end"/>
-      </w:r>
+      <w:fldSimple w:instr=" SEQ Figure \* ARABIC ">
+        <w:r>
+          <w:rPr>
+            <w:noProof/>
+          </w:rPr>
+          <w:t>15</w:t>
+        </w:r>
+      </w:fldSimple>
       <w:r>
         <w:t xml:space="preserve"> Delete Page</w:t>
       </w:r>
@@ -2232,15 +2052,7 @@
         <w:t xml:space="preserve"> </w:t>
       </w:r>
       <w:r>
-        <w:t xml:space="preserve">can </w:t>
-      </w:r>
-      <w:proofErr w:type="gramStart"/>
-      <w:r>
-        <w:t>booking</w:t>
-      </w:r>
-      <w:proofErr w:type="gramEnd"/>
-      <w:r>
-        <w:t xml:space="preserve"> a date for a Golf match based on the availability</w:t>
+        <w:t>can booking a date for a Golf match based on the availability</w:t>
       </w:r>
       <w:r>
         <w:t>.</w:t>
@@ -2363,21 +2175,7 @@
           <w:b/>
           <w:bCs/>
         </w:rPr>
-        <w:t>date</w:t>
-      </w:r>
-      <w:r>
-        <w:rPr>
-          <w:b/>
-          <w:bCs/>
-        </w:rPr>
-        <w:t xml:space="preserve">, </w:t>
-      </w:r>
-      <w:r>
-        <w:rPr>
-          <w:b/>
-          <w:bCs/>
-        </w:rPr>
-        <w:t>slot</w:t>
+        <w:t>date, slot</w:t>
       </w:r>
       <w:r>
         <w:t xml:space="preserve"> and </w:t>
@@ -2468,24 +2266,14 @@
       <w:r>
         <w:t xml:space="preserve">Figure </w:t>
       </w:r>
-      <w:r>
-        <w:fldChar w:fldCharType="begin"/>
-      </w:r>
-      <w:r>
-        <w:instrText xml:space="preserve"> SEQ Figure \* ARABIC </w:instrText>
-      </w:r>
-      <w:r>
-        <w:fldChar w:fldCharType="separate"/>
-      </w:r>
-      <w:r>
-        <w:rPr>
-          <w:noProof/>
-        </w:rPr>
-        <w:t>16</w:t>
-      </w:r>
-      <w:r>
-        <w:fldChar w:fldCharType="end"/>
-      </w:r>
+      <w:fldSimple w:instr=" SEQ Figure \* ARABIC ">
+        <w:r>
+          <w:rPr>
+            <w:noProof/>
+          </w:rPr>
+          <w:t>16</w:t>
+        </w:r>
+      </w:fldSimple>
       <w:r>
         <w:t xml:space="preserve"> Navigate to booking page</w:t>
       </w:r>
@@ -2545,24 +2333,14 @@
       <w:r>
         <w:t xml:space="preserve">Figure </w:t>
       </w:r>
-      <w:r>
-        <w:fldChar w:fldCharType="begin"/>
-      </w:r>
-      <w:r>
-        <w:instrText xml:space="preserve"> SEQ Figure \* ARABIC </w:instrText>
-      </w:r>
-      <w:r>
-        <w:fldChar w:fldCharType="separate"/>
-      </w:r>
-      <w:r>
-        <w:rPr>
-          <w:noProof/>
-        </w:rPr>
-        <w:t>17</w:t>
-      </w:r>
-      <w:r>
-        <w:fldChar w:fldCharType="end"/>
-      </w:r>
+      <w:fldSimple w:instr=" SEQ Figure \* ARABIC ">
+        <w:r>
+          <w:rPr>
+            <w:noProof/>
+          </w:rPr>
+          <w:t>17</w:t>
+        </w:r>
+      </w:fldSimple>
       <w:r>
         <w:t xml:space="preserve"> Booking page highlighted Create new button</w:t>
       </w:r>
@@ -2621,24 +2399,14 @@
       <w:r>
         <w:t xml:space="preserve">Figure </w:t>
       </w:r>
-      <w:r>
-        <w:fldChar w:fldCharType="begin"/>
-      </w:r>
-      <w:r>
-        <w:instrText xml:space="preserve"> SEQ Figure \* ARABIC </w:instrText>
-      </w:r>
-      <w:r>
-        <w:fldChar w:fldCharType="separate"/>
-      </w:r>
-      <w:r>
-        <w:rPr>
-          <w:noProof/>
-        </w:rPr>
-        <w:t>18</w:t>
-      </w:r>
-      <w:r>
-        <w:fldChar w:fldCharType="end"/>
-      </w:r>
+      <w:fldSimple w:instr=" SEQ Figure \* ARABIC ">
+        <w:r>
+          <w:rPr>
+            <w:noProof/>
+          </w:rPr>
+          <w:t>18</w:t>
+        </w:r>
+      </w:fldSimple>
       <w:r>
         <w:t xml:space="preserve"> Booking page</w:t>
       </w:r>
@@ -2727,24 +2495,14 @@
       <w:r>
         <w:t xml:space="preserve">Figure </w:t>
       </w:r>
-      <w:r>
-        <w:fldChar w:fldCharType="begin"/>
-      </w:r>
-      <w:r>
-        <w:instrText xml:space="preserve"> SEQ Figure \* ARABIC </w:instrText>
-      </w:r>
-      <w:r>
-        <w:fldChar w:fldCharType="separate"/>
-      </w:r>
-      <w:r>
-        <w:rPr>
-          <w:noProof/>
-        </w:rPr>
-        <w:t>19</w:t>
-      </w:r>
-      <w:r>
-        <w:fldChar w:fldCharType="end"/>
-      </w:r>
+      <w:fldSimple w:instr=" SEQ Figure \* ARABIC ">
+        <w:r>
+          <w:rPr>
+            <w:noProof/>
+          </w:rPr>
+          <w:t>19</w:t>
+        </w:r>
+      </w:fldSimple>
       <w:r>
         <w:t xml:space="preserve"> Selecting booking player</w:t>
       </w:r>
@@ -2887,24 +2645,14 @@
       <w:r>
         <w:t xml:space="preserve">Figure </w:t>
       </w:r>
-      <w:r>
-        <w:fldChar w:fldCharType="begin"/>
-      </w:r>
-      <w:r>
-        <w:instrText xml:space="preserve"> SEQ Figure \* ARABIC </w:instrText>
-      </w:r>
-      <w:r>
-        <w:fldChar w:fldCharType="separate"/>
-      </w:r>
-      <w:r>
-        <w:rPr>
-          <w:noProof/>
-        </w:rPr>
-        <w:t>20</w:t>
-      </w:r>
-      <w:r>
-        <w:fldChar w:fldCharType="end"/>
-      </w:r>
+      <w:fldSimple w:instr=" SEQ Figure \* ARABIC ">
+        <w:r>
+          <w:rPr>
+            <w:noProof/>
+          </w:rPr>
+          <w:t>20</w:t>
+        </w:r>
+      </w:fldSimple>
       <w:r>
         <w:t xml:space="preserve"> Slot empty validation</w:t>
       </w:r>
@@ -3003,24 +2751,14 @@
       <w:r>
         <w:t xml:space="preserve">Figure </w:t>
       </w:r>
-      <w:r>
-        <w:fldChar w:fldCharType="begin"/>
-      </w:r>
-      <w:r>
-        <w:instrText xml:space="preserve"> SEQ Figure \* ARABIC </w:instrText>
-      </w:r>
-      <w:r>
-        <w:fldChar w:fldCharType="separate"/>
-      </w:r>
-      <w:r>
-        <w:rPr>
-          <w:noProof/>
-        </w:rPr>
-        <w:t>21</w:t>
-      </w:r>
-      <w:r>
-        <w:fldChar w:fldCharType="end"/>
-      </w:r>
+      <w:fldSimple w:instr=" SEQ Figure \* ARABIC ">
+        <w:r>
+          <w:rPr>
+            <w:noProof/>
+          </w:rPr>
+          <w:t>21</w:t>
+        </w:r>
+      </w:fldSimple>
       <w:r>
         <w:t xml:space="preserve"> All slots available</w:t>
       </w:r>
@@ -3124,35 +2862,237 @@
       <w:r>
         <w:t xml:space="preserve">Figure </w:t>
       </w:r>
-      <w:r>
-        <w:fldChar w:fldCharType="begin"/>
-      </w:r>
-      <w:r>
-        <w:instrText xml:space="preserve"> SEQ Figure \* ARABIC </w:instrText>
-      </w:r>
-      <w:r>
-        <w:fldChar w:fldCharType="separate"/>
-      </w:r>
+      <w:fldSimple w:instr=" SEQ Figure \* ARABIC ">
+        <w:r>
+          <w:rPr>
+            <w:noProof/>
+          </w:rPr>
+          <w:t>22</w:t>
+        </w:r>
+      </w:fldSimple>
+      <w:r>
+        <w:t xml:space="preserve"> Slots available only after 12:11</w:t>
+      </w:r>
+    </w:p>
+    <w:p/>
+    <w:p>
+      <w:pPr>
+        <w:pStyle w:val="ListParagraph"/>
+        <w:numPr>
+          <w:ilvl w:val="0"/>
+          <w:numId w:val="13"/>
+        </w:numPr>
+      </w:pPr>
+      <w:r>
+        <w:t xml:space="preserve"> </w:t>
+      </w:r>
+      <w:r>
+        <w:t>Admin can’t add more than 4 players for slot</w:t>
+      </w:r>
+      <w:r>
+        <w:t>:</w:t>
+      </w:r>
+    </w:p>
+    <w:p>
       <w:r>
         <w:rPr>
           <w:noProof/>
         </w:rPr>
-        <w:t>22</w:t>
-      </w:r>
-      <w:r>
-        <w:fldChar w:fldCharType="end"/>
-      </w:r>
-      <w:r>
-        <w:t xml:space="preserve"> Slots available only after 12:11</w:t>
-      </w:r>
-    </w:p>
-    <w:p/>
-    <w:p>
-      <w:r>
-        <w:t xml:space="preserve"> </w:t>
-      </w:r>
-    </w:p>
-    <w:p/>
+        <w:lastRenderedPageBreak/>
+        <w:drawing>
+          <wp:inline distT="0" distB="0" distL="0" distR="0" wp14:anchorId="46A7C29D" wp14:editId="4192CBA9">
+            <wp:extent cx="5943600" cy="2847975"/>
+            <wp:effectExtent l="0" t="0" r="0" b="9525"/>
+            <wp:docPr id="402780815" name="Picture 1" descr="A screenshot of a computer&#10;&#10;AI-generated content may be incorrect."/>
+            <wp:cNvGraphicFramePr>
+              <a:graphicFrameLocks xmlns:a="http://schemas.openxmlformats.org/drawingml/2006/main" noChangeAspect="1"/>
+            </wp:cNvGraphicFramePr>
+            <a:graphic xmlns:a="http://schemas.openxmlformats.org/drawingml/2006/main">
+              <a:graphicData uri="http://schemas.openxmlformats.org/drawingml/2006/picture">
+                <pic:pic xmlns:pic="http://schemas.openxmlformats.org/drawingml/2006/picture">
+                  <pic:nvPicPr>
+                    <pic:cNvPr id="402780815" name="Picture 1" descr="A screenshot of a computer&#10;&#10;AI-generated content may be incorrect."/>
+                    <pic:cNvPicPr/>
+                  </pic:nvPicPr>
+                  <pic:blipFill>
+                    <a:blip r:embed="rId28"/>
+                    <a:stretch>
+                      <a:fillRect/>
+                    </a:stretch>
+                  </pic:blipFill>
+                  <pic:spPr>
+                    <a:xfrm>
+                      <a:off x="0" y="0"/>
+                      <a:ext cx="5943600" cy="2847975"/>
+                    </a:xfrm>
+                    <a:prstGeom prst="rect">
+                      <a:avLst/>
+                    </a:prstGeom>
+                  </pic:spPr>
+                </pic:pic>
+              </a:graphicData>
+            </a:graphic>
+          </wp:inline>
+        </w:drawing>
+      </w:r>
+    </w:p>
+    <w:p>
+      <w:pPr>
+        <w:pStyle w:val="ListParagraph"/>
+        <w:numPr>
+          <w:ilvl w:val="0"/>
+          <w:numId w:val="13"/>
+        </w:numPr>
+      </w:pPr>
+      <w:r>
+        <w:t>Players can’t be added twice:</w:t>
+      </w:r>
+    </w:p>
+    <w:p>
+      <w:r>
+        <w:rPr>
+          <w:noProof/>
+        </w:rPr>
+        <w:drawing>
+          <wp:inline distT="0" distB="0" distL="0" distR="0" wp14:anchorId="0E2445E7" wp14:editId="3424A921">
+            <wp:extent cx="5943600" cy="2460625"/>
+            <wp:effectExtent l="0" t="0" r="0" b="0"/>
+            <wp:docPr id="984215275" name="Picture 1" descr="A screenshot of a computer&#10;&#10;AI-generated content may be incorrect."/>
+            <wp:cNvGraphicFramePr>
+              <a:graphicFrameLocks xmlns:a="http://schemas.openxmlformats.org/drawingml/2006/main" noChangeAspect="1"/>
+            </wp:cNvGraphicFramePr>
+            <a:graphic xmlns:a="http://schemas.openxmlformats.org/drawingml/2006/main">
+              <a:graphicData uri="http://schemas.openxmlformats.org/drawingml/2006/picture">
+                <pic:pic xmlns:pic="http://schemas.openxmlformats.org/drawingml/2006/picture">
+                  <pic:nvPicPr>
+                    <pic:cNvPr id="984215275" name="Picture 1" descr="A screenshot of a computer&#10;&#10;AI-generated content may be incorrect."/>
+                    <pic:cNvPicPr/>
+                  </pic:nvPicPr>
+                  <pic:blipFill>
+                    <a:blip r:embed="rId29"/>
+                    <a:stretch>
+                      <a:fillRect/>
+                    </a:stretch>
+                  </pic:blipFill>
+                  <pic:spPr>
+                    <a:xfrm>
+                      <a:off x="0" y="0"/>
+                      <a:ext cx="5943600" cy="2460625"/>
+                    </a:xfrm>
+                    <a:prstGeom prst="rect">
+                      <a:avLst/>
+                    </a:prstGeom>
+                  </pic:spPr>
+                </pic:pic>
+              </a:graphicData>
+            </a:graphic>
+          </wp:inline>
+        </w:drawing>
+      </w:r>
+    </w:p>
+    <w:p>
+      <w:pPr>
+        <w:pStyle w:val="ListParagraph"/>
+        <w:numPr>
+          <w:ilvl w:val="0"/>
+          <w:numId w:val="13"/>
+        </w:numPr>
+      </w:pPr>
+      <w:r>
+        <w:t xml:space="preserve">Players can’t </w:t>
+      </w:r>
+      <w:r>
+        <w:t>book a slot that was already booked</w:t>
+      </w:r>
+      <w:r>
+        <w:t>:</w:t>
+      </w:r>
+    </w:p>
+    <w:p>
+      <w:r>
+        <w:rPr>
+          <w:noProof/>
+        </w:rPr>
+        <w:lastRenderedPageBreak/>
+        <w:drawing>
+          <wp:inline distT="0" distB="0" distL="0" distR="0" wp14:anchorId="08323CFF" wp14:editId="06F98A8D">
+            <wp:extent cx="5943600" cy="2028190"/>
+            <wp:effectExtent l="0" t="0" r="0" b="0"/>
+            <wp:docPr id="1600721959" name="Picture 1" descr="A screenshot of a video&#10;&#10;AI-generated content may be incorrect."/>
+            <wp:cNvGraphicFramePr>
+              <a:graphicFrameLocks xmlns:a="http://schemas.openxmlformats.org/drawingml/2006/main" noChangeAspect="1"/>
+            </wp:cNvGraphicFramePr>
+            <a:graphic xmlns:a="http://schemas.openxmlformats.org/drawingml/2006/main">
+              <a:graphicData uri="http://schemas.openxmlformats.org/drawingml/2006/picture">
+                <pic:pic xmlns:pic="http://schemas.openxmlformats.org/drawingml/2006/picture">
+                  <pic:nvPicPr>
+                    <pic:cNvPr id="1600721959" name="Picture 1" descr="A screenshot of a video&#10;&#10;AI-generated content may be incorrect."/>
+                    <pic:cNvPicPr/>
+                  </pic:nvPicPr>
+                  <pic:blipFill>
+                    <a:blip r:embed="rId30"/>
+                    <a:stretch>
+                      <a:fillRect/>
+                    </a:stretch>
+                  </pic:blipFill>
+                  <pic:spPr>
+                    <a:xfrm>
+                      <a:off x="0" y="0"/>
+                      <a:ext cx="5943600" cy="2028190"/>
+                    </a:xfrm>
+                    <a:prstGeom prst="rect">
+                      <a:avLst/>
+                    </a:prstGeom>
+                  </pic:spPr>
+                </pic:pic>
+              </a:graphicData>
+            </a:graphic>
+          </wp:inline>
+        </w:drawing>
+      </w:r>
+    </w:p>
+    <w:p>
+      <w:r>
+        <w:rPr>
+          <w:noProof/>
+        </w:rPr>
+        <w:drawing>
+          <wp:inline distT="0" distB="0" distL="0" distR="0" wp14:anchorId="58A0EA71" wp14:editId="32653A83">
+            <wp:extent cx="5943600" cy="2637155"/>
+            <wp:effectExtent l="0" t="0" r="0" b="0"/>
+            <wp:docPr id="1738364154" name="Picture 1" descr="A screenshot of a computer&#10;&#10;AI-generated content may be incorrect."/>
+            <wp:cNvGraphicFramePr>
+              <a:graphicFrameLocks xmlns:a="http://schemas.openxmlformats.org/drawingml/2006/main" noChangeAspect="1"/>
+            </wp:cNvGraphicFramePr>
+            <a:graphic xmlns:a="http://schemas.openxmlformats.org/drawingml/2006/main">
+              <a:graphicData uri="http://schemas.openxmlformats.org/drawingml/2006/picture">
+                <pic:pic xmlns:pic="http://schemas.openxmlformats.org/drawingml/2006/picture">
+                  <pic:nvPicPr>
+                    <pic:cNvPr id="1738364154" name="Picture 1" descr="A screenshot of a computer&#10;&#10;AI-generated content may be incorrect."/>
+                    <pic:cNvPicPr/>
+                  </pic:nvPicPr>
+                  <pic:blipFill>
+                    <a:blip r:embed="rId31"/>
+                    <a:stretch>
+                      <a:fillRect/>
+                    </a:stretch>
+                  </pic:blipFill>
+                  <pic:spPr>
+                    <a:xfrm>
+                      <a:off x="0" y="0"/>
+                      <a:ext cx="5943600" cy="2637155"/>
+                    </a:xfrm>
+                    <a:prstGeom prst="rect">
+                      <a:avLst/>
+                    </a:prstGeom>
+                  </pic:spPr>
+                </pic:pic>
+              </a:graphicData>
+            </a:graphic>
+          </wp:inline>
+        </w:drawing>
+      </w:r>
+    </w:p>
     <w:sectPr>
       <w:pgSz w:w="12240" w:h="15840"/>
       <w:pgMar w:top="1440" w:right="1440" w:bottom="1440" w:left="1440" w:header="720" w:footer="720" w:gutter="0"/>
@@ -3279,6 +3219,95 @@
     </w:lvl>
   </w:abstractNum>
   <w:abstractNum w:abstractNumId="1" w15:restartNumberingAfterBreak="0">
+    <w:nsid w:val="07C65FFE"/>
+    <w:multiLevelType w:val="hybridMultilevel"/>
+    <w:tmpl w:val="8A36B2E2"/>
+    <w:lvl w:ilvl="0" w:tplc="FFFFFFFF">
+      <w:start w:val="1"/>
+      <w:numFmt w:val="decimal"/>
+      <w:lvlText w:val="%1."/>
+      <w:lvlJc w:val="left"/>
+      <w:pPr>
+        <w:ind w:left="720" w:hanging="360"/>
+      </w:pPr>
+      <w:rPr>
+        <w:rFonts w:hint="default"/>
+      </w:rPr>
+    </w:lvl>
+    <w:lvl w:ilvl="1" w:tplc="FFFFFFFF">
+      <w:start w:val="1"/>
+      <w:numFmt w:val="lowerLetter"/>
+      <w:lvlText w:val="%2."/>
+      <w:lvlJc w:val="left"/>
+      <w:pPr>
+        <w:ind w:left="1440" w:hanging="360"/>
+      </w:pPr>
+    </w:lvl>
+    <w:lvl w:ilvl="2" w:tplc="FFFFFFFF" w:tentative="1">
+      <w:start w:val="1"/>
+      <w:numFmt w:val="lowerRoman"/>
+      <w:lvlText w:val="%3."/>
+      <w:lvlJc w:val="right"/>
+      <w:pPr>
+        <w:ind w:left="2160" w:hanging="180"/>
+      </w:pPr>
+    </w:lvl>
+    <w:lvl w:ilvl="3" w:tplc="FFFFFFFF" w:tentative="1">
+      <w:start w:val="1"/>
+      <w:numFmt w:val="decimal"/>
+      <w:lvlText w:val="%4."/>
+      <w:lvlJc w:val="left"/>
+      <w:pPr>
+        <w:ind w:left="2880" w:hanging="360"/>
+      </w:pPr>
+    </w:lvl>
+    <w:lvl w:ilvl="4" w:tplc="FFFFFFFF" w:tentative="1">
+      <w:start w:val="1"/>
+      <w:numFmt w:val="lowerLetter"/>
+      <w:lvlText w:val="%5."/>
+      <w:lvlJc w:val="left"/>
+      <w:pPr>
+        <w:ind w:left="3600" w:hanging="360"/>
+      </w:pPr>
+    </w:lvl>
+    <w:lvl w:ilvl="5" w:tplc="FFFFFFFF" w:tentative="1">
+      <w:start w:val="1"/>
+      <w:numFmt w:val="lowerRoman"/>
+      <w:lvlText w:val="%6."/>
+      <w:lvlJc w:val="right"/>
+      <w:pPr>
+        <w:ind w:left="4320" w:hanging="180"/>
+      </w:pPr>
+    </w:lvl>
+    <w:lvl w:ilvl="6" w:tplc="FFFFFFFF" w:tentative="1">
+      <w:start w:val="1"/>
+      <w:numFmt w:val="decimal"/>
+      <w:lvlText w:val="%7."/>
+      <w:lvlJc w:val="left"/>
+      <w:pPr>
+        <w:ind w:left="5040" w:hanging="360"/>
+      </w:pPr>
+    </w:lvl>
+    <w:lvl w:ilvl="7" w:tplc="FFFFFFFF" w:tentative="1">
+      <w:start w:val="1"/>
+      <w:numFmt w:val="lowerLetter"/>
+      <w:lvlText w:val="%8."/>
+      <w:lvlJc w:val="left"/>
+      <w:pPr>
+        <w:ind w:left="5760" w:hanging="360"/>
+      </w:pPr>
+    </w:lvl>
+    <w:lvl w:ilvl="8" w:tplc="FFFFFFFF" w:tentative="1">
+      <w:start w:val="1"/>
+      <w:numFmt w:val="lowerRoman"/>
+      <w:lvlText w:val="%9."/>
+      <w:lvlJc w:val="right"/>
+      <w:pPr>
+        <w:ind w:left="6480" w:hanging="180"/>
+      </w:pPr>
+    </w:lvl>
+  </w:abstractNum>
+  <w:abstractNum w:abstractNumId="2" w15:restartNumberingAfterBreak="0">
     <w:nsid w:val="0E674418"/>
     <w:multiLevelType w:val="multilevel"/>
     <w:tmpl w:val="DBFCF8C0"/>
@@ -3391,7 +3420,7 @@
       </w:pPr>
     </w:lvl>
   </w:abstractNum>
-  <w:abstractNum w:abstractNumId="2" w15:restartNumberingAfterBreak="0">
+  <w:abstractNum w:abstractNumId="3" w15:restartNumberingAfterBreak="0">
     <w:nsid w:val="156B5644"/>
     <w:multiLevelType w:val="hybridMultilevel"/>
     <w:tmpl w:val="D1809C86"/>
@@ -3480,7 +3509,7 @@
       </w:pPr>
     </w:lvl>
   </w:abstractNum>
-  <w:abstractNum w:abstractNumId="3" w15:restartNumberingAfterBreak="0">
+  <w:abstractNum w:abstractNumId="4" w15:restartNumberingAfterBreak="0">
     <w:nsid w:val="166137B2"/>
     <w:multiLevelType w:val="multilevel"/>
     <w:tmpl w:val="DBFCF8C0"/>
@@ -3593,7 +3622,7 @@
       </w:pPr>
     </w:lvl>
   </w:abstractNum>
-  <w:abstractNum w:abstractNumId="4" w15:restartNumberingAfterBreak="0">
+  <w:abstractNum w:abstractNumId="5" w15:restartNumberingAfterBreak="0">
     <w:nsid w:val="2937597A"/>
     <w:multiLevelType w:val="multilevel"/>
     <w:tmpl w:val="DBFCF8C0"/>
@@ -3706,7 +3735,7 @@
       </w:pPr>
     </w:lvl>
   </w:abstractNum>
-  <w:abstractNum w:abstractNumId="5" w15:restartNumberingAfterBreak="0">
+  <w:abstractNum w:abstractNumId="6" w15:restartNumberingAfterBreak="0">
     <w:nsid w:val="311C42D3"/>
     <w:multiLevelType w:val="multilevel"/>
     <w:tmpl w:val="DBFCF8C0"/>
@@ -3819,7 +3848,7 @@
       </w:pPr>
     </w:lvl>
   </w:abstractNum>
-  <w:abstractNum w:abstractNumId="6" w15:restartNumberingAfterBreak="0">
+  <w:abstractNum w:abstractNumId="7" w15:restartNumberingAfterBreak="0">
     <w:nsid w:val="31E727DE"/>
     <w:multiLevelType w:val="multilevel"/>
     <w:tmpl w:val="DBFCF8C0"/>
@@ -3932,7 +3961,7 @@
       </w:pPr>
     </w:lvl>
   </w:abstractNum>
-  <w:abstractNum w:abstractNumId="7" w15:restartNumberingAfterBreak="0">
+  <w:abstractNum w:abstractNumId="8" w15:restartNumberingAfterBreak="0">
     <w:nsid w:val="37C54BA0"/>
     <w:multiLevelType w:val="multilevel"/>
     <w:tmpl w:val="15E0B860"/>
@@ -4045,10 +4074,10 @@
       </w:pPr>
     </w:lvl>
   </w:abstractNum>
-  <w:abstractNum w:abstractNumId="8" w15:restartNumberingAfterBreak="0">
+  <w:abstractNum w:abstractNumId="9" w15:restartNumberingAfterBreak="0">
     <w:nsid w:val="4530725E"/>
     <w:multiLevelType w:val="hybridMultilevel"/>
-    <w:tmpl w:val="8A36B2E2"/>
+    <w:tmpl w:val="025CE7CA"/>
     <w:lvl w:ilvl="0" w:tplc="0409000F">
       <w:start w:val="1"/>
       <w:numFmt w:val="decimal"/>
@@ -4134,7 +4163,7 @@
       </w:pPr>
     </w:lvl>
   </w:abstractNum>
-  <w:abstractNum w:abstractNumId="9" w15:restartNumberingAfterBreak="0">
+  <w:abstractNum w:abstractNumId="10" w15:restartNumberingAfterBreak="0">
     <w:nsid w:val="52D331C2"/>
     <w:multiLevelType w:val="multilevel"/>
     <w:tmpl w:val="2E9429E8"/>
@@ -4247,7 +4276,7 @@
       </w:pPr>
     </w:lvl>
   </w:abstractNum>
-  <w:abstractNum w:abstractNumId="10" w15:restartNumberingAfterBreak="0">
+  <w:abstractNum w:abstractNumId="11" w15:restartNumberingAfterBreak="0">
     <w:nsid w:val="5948687C"/>
     <w:multiLevelType w:val="multilevel"/>
     <w:tmpl w:val="67103C68"/>
@@ -4360,7 +4389,96 @@
       </w:pPr>
     </w:lvl>
   </w:abstractNum>
-  <w:abstractNum w:abstractNumId="11" w15:restartNumberingAfterBreak="0">
+  <w:abstractNum w:abstractNumId="12" w15:restartNumberingAfterBreak="0">
+    <w:nsid w:val="61B703BA"/>
+    <w:multiLevelType w:val="hybridMultilevel"/>
+    <w:tmpl w:val="045A4440"/>
+    <w:lvl w:ilvl="0" w:tplc="FFFFFFFF">
+      <w:start w:val="1"/>
+      <w:numFmt w:val="decimal"/>
+      <w:lvlText w:val="%1."/>
+      <w:lvlJc w:val="left"/>
+      <w:pPr>
+        <w:ind w:left="720" w:hanging="360"/>
+      </w:pPr>
+      <w:rPr>
+        <w:rFonts w:hint="default"/>
+      </w:rPr>
+    </w:lvl>
+    <w:lvl w:ilvl="1" w:tplc="FFFFFFFF">
+      <w:start w:val="1"/>
+      <w:numFmt w:val="lowerLetter"/>
+      <w:lvlText w:val="%2."/>
+      <w:lvlJc w:val="left"/>
+      <w:pPr>
+        <w:ind w:left="1440" w:hanging="360"/>
+      </w:pPr>
+    </w:lvl>
+    <w:lvl w:ilvl="2" w:tplc="FFFFFFFF" w:tentative="1">
+      <w:start w:val="1"/>
+      <w:numFmt w:val="lowerRoman"/>
+      <w:lvlText w:val="%3."/>
+      <w:lvlJc w:val="right"/>
+      <w:pPr>
+        <w:ind w:left="2160" w:hanging="180"/>
+      </w:pPr>
+    </w:lvl>
+    <w:lvl w:ilvl="3" w:tplc="FFFFFFFF" w:tentative="1">
+      <w:start w:val="1"/>
+      <w:numFmt w:val="decimal"/>
+      <w:lvlText w:val="%4."/>
+      <w:lvlJc w:val="left"/>
+      <w:pPr>
+        <w:ind w:left="2880" w:hanging="360"/>
+      </w:pPr>
+    </w:lvl>
+    <w:lvl w:ilvl="4" w:tplc="FFFFFFFF" w:tentative="1">
+      <w:start w:val="1"/>
+      <w:numFmt w:val="lowerLetter"/>
+      <w:lvlText w:val="%5."/>
+      <w:lvlJc w:val="left"/>
+      <w:pPr>
+        <w:ind w:left="3600" w:hanging="360"/>
+      </w:pPr>
+    </w:lvl>
+    <w:lvl w:ilvl="5" w:tplc="FFFFFFFF" w:tentative="1">
+      <w:start w:val="1"/>
+      <w:numFmt w:val="lowerRoman"/>
+      <w:lvlText w:val="%6."/>
+      <w:lvlJc w:val="right"/>
+      <w:pPr>
+        <w:ind w:left="4320" w:hanging="180"/>
+      </w:pPr>
+    </w:lvl>
+    <w:lvl w:ilvl="6" w:tplc="FFFFFFFF" w:tentative="1">
+      <w:start w:val="1"/>
+      <w:numFmt w:val="decimal"/>
+      <w:lvlText w:val="%7."/>
+      <w:lvlJc w:val="left"/>
+      <w:pPr>
+        <w:ind w:left="5040" w:hanging="360"/>
+      </w:pPr>
+    </w:lvl>
+    <w:lvl w:ilvl="7" w:tplc="FFFFFFFF" w:tentative="1">
+      <w:start w:val="1"/>
+      <w:numFmt w:val="lowerLetter"/>
+      <w:lvlText w:val="%8."/>
+      <w:lvlJc w:val="left"/>
+      <w:pPr>
+        <w:ind w:left="5760" w:hanging="360"/>
+      </w:pPr>
+    </w:lvl>
+    <w:lvl w:ilvl="8" w:tplc="FFFFFFFF" w:tentative="1">
+      <w:start w:val="1"/>
+      <w:numFmt w:val="lowerRoman"/>
+      <w:lvlText w:val="%9."/>
+      <w:lvlJc w:val="right"/>
+      <w:pPr>
+        <w:ind w:left="6480" w:hanging="180"/>
+      </w:pPr>
+    </w:lvl>
+  </w:abstractNum>
+  <w:abstractNum w:abstractNumId="13" w15:restartNumberingAfterBreak="0">
     <w:nsid w:val="69716C84"/>
     <w:multiLevelType w:val="multilevel"/>
     <w:tmpl w:val="DBFCF8C0"/>
@@ -4473,7 +4591,7 @@
       </w:pPr>
     </w:lvl>
   </w:abstractNum>
-  <w:abstractNum w:abstractNumId="12" w15:restartNumberingAfterBreak="0">
+  <w:abstractNum w:abstractNumId="14" w15:restartNumberingAfterBreak="0">
     <w:nsid w:val="75603062"/>
     <w:multiLevelType w:val="multilevel"/>
     <w:tmpl w:val="DBFCF8C0"/>
@@ -4587,43 +4705,49 @@
     </w:lvl>
   </w:abstractNum>
   <w:num w:numId="1" w16cid:durableId="1237284474">
-    <w:abstractNumId w:val="3"/>
+    <w:abstractNumId w:val="4"/>
   </w:num>
   <w:num w:numId="2" w16cid:durableId="2008165896">
-    <w:abstractNumId w:val="10"/>
+    <w:abstractNumId w:val="11"/>
   </w:num>
   <w:num w:numId="3" w16cid:durableId="1969044374">
-    <w:abstractNumId w:val="7"/>
+    <w:abstractNumId w:val="8"/>
   </w:num>
   <w:num w:numId="4" w16cid:durableId="2033728256">
-    <w:abstractNumId w:val="9"/>
+    <w:abstractNumId w:val="10"/>
   </w:num>
   <w:num w:numId="5" w16cid:durableId="339158470">
     <w:abstractNumId w:val="0"/>
   </w:num>
   <w:num w:numId="6" w16cid:durableId="1478381098">
-    <w:abstractNumId w:val="11"/>
+    <w:abstractNumId w:val="13"/>
   </w:num>
   <w:num w:numId="7" w16cid:durableId="1267234492">
+    <w:abstractNumId w:val="6"/>
+  </w:num>
+  <w:num w:numId="8" w16cid:durableId="393434955">
+    <w:abstractNumId w:val="7"/>
+  </w:num>
+  <w:num w:numId="9" w16cid:durableId="256641513">
+    <w:abstractNumId w:val="2"/>
+  </w:num>
+  <w:num w:numId="10" w16cid:durableId="1543784503">
+    <w:abstractNumId w:val="14"/>
+  </w:num>
+  <w:num w:numId="11" w16cid:durableId="1975259292">
     <w:abstractNumId w:val="5"/>
   </w:num>
-  <w:num w:numId="8" w16cid:durableId="393434955">
-    <w:abstractNumId w:val="6"/>
+  <w:num w:numId="12" w16cid:durableId="192116202">
+    <w:abstractNumId w:val="3"/>
   </w:num>
-  <w:num w:numId="9" w16cid:durableId="256641513">
+  <w:num w:numId="13" w16cid:durableId="773477880">
+    <w:abstractNumId w:val="9"/>
+  </w:num>
+  <w:num w:numId="14" w16cid:durableId="1287346375">
     <w:abstractNumId w:val="1"/>
   </w:num>
-  <w:num w:numId="10" w16cid:durableId="1543784503">
+  <w:num w:numId="15" w16cid:durableId="373624049">
     <w:abstractNumId w:val="12"/>
-  </w:num>
-  <w:num w:numId="11" w16cid:durableId="1975259292">
-    <w:abstractNumId w:val="4"/>
-  </w:num>
-  <w:num w:numId="12" w16cid:durableId="192116202">
-    <w:abstractNumId w:val="2"/>
-  </w:num>
-  <w:num w:numId="13" w16cid:durableId="773477880">
-    <w:abstractNumId w:val="8"/>
   </w:num>
 </w:numbering>
 </file>
@@ -5231,6 +5355,7 @@
   <w:style w:type="character" w:default="1" w:styleId="DefaultParagraphFont">
     <w:name w:val="Default Paragraph Font"/>
     <w:uiPriority w:val="1"/>
+    <w:semiHidden/>
     <w:unhideWhenUsed/>
   </w:style>
   <w:style w:type="table" w:default="1" w:styleId="TableNormal">

</xml_diff>